<commit_message>
se comienza leer paper 5
</commit_message>
<xml_diff>
--- a/4/Tesina/PLS_Bangkok/Borrador_VAR_PLS_graficasnew.docx
+++ b/4/Tesina/PLS_Bangkok/Borrador_VAR_PLS_graficasnew.docx
@@ -5094,10 +5094,10 @@
             <v:path o:extrusionok="f" gradientshapeok="t" o:connecttype="rect"/>
             <o:lock v:ext="edit" aspectratio="t"/>
           </v:shapetype>
-          <v:shape id="_x0000_i1025" type="#_x0000_t75" style="width:63pt;height:73.5pt" o:ole="">
+          <v:shape id="_x0000_i1025" type="#_x0000_t75" style="width:63.1pt;height:73.45pt" o:ole="">
             <v:imagedata r:id="rId9" o:title=""/>
           </v:shape>
-          <o:OLEObject Type="Embed" ProgID="Equation.3" ShapeID="_x0000_i1025" DrawAspect="Content" ObjectID="_1611950390" r:id="rId10"/>
+          <o:OLEObject Type="Embed" ProgID="Equation.3" ShapeID="_x0000_i1025" DrawAspect="Content" ObjectID="_1612638500" r:id="rId10"/>
         </w:object>
       </w:r>
     </w:p>
@@ -5122,10 +5122,10 @@
           <w:position w:val="-84"/>
         </w:rPr>
         <w:object w:dxaOrig="3000" w:dyaOrig="1800" w14:anchorId="67C22B92">
-          <v:shape id="_x0000_i1026" type="#_x0000_t75" style="width:150pt;height:90pt" o:ole="">
+          <v:shape id="_x0000_i1026" type="#_x0000_t75" style="width:150.05pt;height:90.2pt" o:ole="">
             <v:imagedata r:id="rId11" o:title=""/>
           </v:shape>
-          <o:OLEObject Type="Embed" ProgID="Equation.3" ShapeID="_x0000_i1026" DrawAspect="Content" ObjectID="_1611950391" r:id="rId12"/>
+          <o:OLEObject Type="Embed" ProgID="Equation.3" ShapeID="_x0000_i1026" DrawAspect="Content" ObjectID="_1612638501" r:id="rId12"/>
         </w:object>
       </w:r>
     </w:p>
@@ -5150,10 +5150,10 @@
           <w:position w:val="-66"/>
         </w:rPr>
         <w:object w:dxaOrig="940" w:dyaOrig="1440" w14:anchorId="1F0E7681">
-          <v:shape id="_x0000_i1027" type="#_x0000_t75" style="width:46.5pt;height:1in" o:ole="">
+          <v:shape id="_x0000_i1027" type="#_x0000_t75" style="width:46.35pt;height:1in" o:ole="">
             <v:imagedata r:id="rId13" o:title=""/>
           </v:shape>
-          <o:OLEObject Type="Embed" ProgID="Equation.3" ShapeID="_x0000_i1027" DrawAspect="Content" ObjectID="_1611950392" r:id="rId14"/>
+          <o:OLEObject Type="Embed" ProgID="Equation.3" ShapeID="_x0000_i1027" DrawAspect="Content" ObjectID="_1612638502" r:id="rId14"/>
         </w:object>
       </w:r>
     </w:p>
@@ -7134,6 +7134,24 @@
           <w:lang w:val="es-MX"/>
         </w:rPr>
       </w:pPr>
+      <w:commentRangeStart w:id="3"/>
+      <w:r>
+        <w:rPr>
+          <w:rFonts w:ascii="Arial" w:hAnsi="Arial" w:cs="Arial"/>
+          <w:color w:val="7030A0"/>
+          <w:sz w:val="22"/>
+          <w:szCs w:val="22"/>
+          <w:lang w:val="es-MX"/>
+        </w:rPr>
+        <w:t>El criterio AIC sobrestima asintóticamente el orden con probabilidad positiva</w:t>
+      </w:r>
+      <w:commentRangeEnd w:id="3"/>
+      <w:r>
+        <w:rPr>
+          <w:rStyle w:val="CommentReference"/>
+        </w:rPr>
+        <w:commentReference w:id="3"/>
+      </w:r>
       <w:r>
         <w:rPr>
           <w:rFonts w:ascii="Arial" w:hAnsi="Arial" w:cs="Arial"/>
@@ -7141,7 +7159,7 @@
           <w:szCs w:val="22"/>
           <w:lang w:val="es-MX"/>
         </w:rPr>
-        <w:t xml:space="preserve">El criterio AIC sobrestima asintóticamente el orden con probabilidad positiva, mientras que el BIC y HQ estima consistentemente el orden bajo ciertas condiciones favorables si el verdadero valor de p es menor o igual que </w:t>
+        <w:t xml:space="preserve">, mientras que el BIC y HQ estima consistentemente el orden bajo ciertas condiciones favorables si el verdadero valor de p es menor o igual que </w:t>
       </w:r>
       <m:oMath>
         <m:sSub>
@@ -7222,6 +7240,7 @@
         </w:rPr>
       </w:pPr>
     </w:p>
+    <w:commentRangeStart w:id="4"/>
     <w:p>
       <w:pPr>
         <w:pStyle w:val="NoSpacing"/>
@@ -7458,6 +7477,17 @@
             </m:r>
           </m:sub>
         </m:sSub>
+        <w:commentRangeEnd w:id="4"/>
+        <m:r>
+          <m:rPr>
+            <m:sty m:val="p"/>
+          </m:rPr>
+          <w:rPr>
+            <w:rStyle w:val="CommentReference"/>
+            <w:rFonts w:ascii="Times New Roman" w:eastAsia="Times New Roman" w:hAnsi="Times New Roman" w:cs="Times New Roman"/>
+          </w:rPr>
+          <w:commentReference w:id="4"/>
+        </m:r>
       </m:oMath>
       <w:r>
         <w:rPr>
@@ -8896,12 +8926,21 @@
           <w:rFonts w:ascii="Arial" w:hAnsi="Arial" w:cs="Arial"/>
           <w:lang w:val="es-MX"/>
         </w:rPr>
-        <w:t xml:space="preserve">. Entonces, las pruebas </w:t>
+        <w:t xml:space="preserve">. Entonces, las </w:t>
+      </w:r>
+      <w:r>
+        <w:rPr>
+          <w:rFonts w:ascii="Arial" w:hAnsi="Arial" w:cs="Arial"/>
+          <w:highlight w:val="yellow"/>
+          <w:lang w:val="es-MX"/>
+        </w:rPr>
+        <w:t xml:space="preserve">pruebas </w:t>
       </w:r>
       <m:oMath>
         <m:r>
           <w:rPr>
             <w:rFonts w:ascii="Cambria Math" w:hAnsi="Cambria Math" w:cs="Arial"/>
+            <w:highlight w:val="yellow"/>
             <w:lang w:val="es-MX"/>
           </w:rPr>
           <m:t>t</m:t>
@@ -8910,41 +8949,50 @@
       <w:r>
         <w:rPr>
           <w:rFonts w:ascii="Arial" w:hAnsi="Arial" w:cs="Arial"/>
-          <w:lang w:val="es-MX"/>
-        </w:rPr>
-        <w:t xml:space="preserve"> son válidas asintóticamente para los coeficientes estimados</w:t>
-      </w:r>
-      <w:r>
+          <w:highlight w:val="yellow"/>
+          <w:lang w:val="es-MX"/>
+        </w:rPr>
+        <w:t xml:space="preserve"> son válidas asintóticamente para los coeficientes estimados.</w:t>
+      </w:r>
+    </w:p>
+    <w:p>
+      <w:pPr>
+        <w:pStyle w:val="NoSpacing"/>
         <w:rPr>
           <w:rFonts w:ascii="Arial" w:hAnsi="Arial" w:cs="Arial"/>
           <w:lang w:val="es-MX"/>
         </w:rPr>
-        <w:t>.</w:t>
-      </w:r>
-    </w:p>
-    <w:p>
-      <w:pPr>
-        <w:pStyle w:val="NoSpacing"/>
-        <w:rPr>
-          <w:rFonts w:ascii="Arial" w:hAnsi="Arial" w:cs="Arial"/>
-          <w:lang w:val="es-MX"/>
-        </w:rPr>
-      </w:pPr>
-    </w:p>
-    <w:p>
-      <w:pPr>
-        <w:pStyle w:val="NoSpacing"/>
-        <w:rPr>
-          <w:rFonts w:ascii="Arial" w:eastAsiaTheme="minorEastAsia" w:hAnsi="Arial" w:cs="Arial"/>
-          <w:lang w:val="es-MX"/>
-        </w:rPr>
-      </w:pPr>
-      <w:r>
-        <w:rPr>
-          <w:rFonts w:ascii="Arial" w:eastAsiaTheme="minorEastAsia" w:hAnsi="Arial" w:cs="Arial"/>
-          <w:lang w:val="es-MX"/>
-        </w:rPr>
-        <w:t xml:space="preserve">Una situación de interés radica en la presencia de una o más raíces unitarias en las </w:t>
+      </w:pPr>
+    </w:p>
+    <w:p>
+      <w:pPr>
+        <w:pStyle w:val="NoSpacing"/>
+        <w:rPr>
+          <w:rFonts w:ascii="Arial" w:eastAsiaTheme="minorEastAsia" w:hAnsi="Arial" w:cs="Arial"/>
+          <w:lang w:val="es-MX"/>
+        </w:rPr>
+      </w:pPr>
+      <w:r>
+        <w:rPr>
+          <w:rFonts w:ascii="Arial" w:eastAsiaTheme="minorEastAsia" w:hAnsi="Arial" w:cs="Arial"/>
+          <w:lang w:val="es-MX"/>
+        </w:rPr>
+        <w:t xml:space="preserve">Una situación de interés radica en la presencia de una o más </w:t>
+      </w:r>
+      <w:r>
+        <w:rPr>
+          <w:rFonts w:ascii="Arial" w:eastAsiaTheme="minorEastAsia" w:hAnsi="Arial" w:cs="Arial"/>
+          <w:highlight w:val="yellow"/>
+          <w:lang w:val="es-MX"/>
+        </w:rPr>
+        <w:t>raíces unitarias</w:t>
+      </w:r>
+      <w:r>
+        <w:rPr>
+          <w:rFonts w:ascii="Arial" w:eastAsiaTheme="minorEastAsia" w:hAnsi="Arial" w:cs="Arial"/>
+          <w:lang w:val="es-MX"/>
+        </w:rPr>
+        <w:t xml:space="preserve"> en las </w:t>
       </w:r>
       <m:oMath>
         <m:sSub>
@@ -13015,21 +13063,30 @@
           <w:rFonts w:ascii="Arial" w:eastAsiaTheme="minorEastAsia" w:hAnsi="Arial" w:cs="Arial"/>
           <w:lang w:val="es-MX"/>
         </w:rPr>
-        <w:t xml:space="preserve"> (ver </w:t>
+        <w:t xml:space="preserve"> (</w:t>
+      </w:r>
+      <w:r>
+        <w:rPr>
+          <w:rFonts w:ascii="Arial" w:eastAsiaTheme="minorEastAsia" w:hAnsi="Arial" w:cs="Arial"/>
+          <w:highlight w:val="yellow"/>
+          <w:lang w:val="es-MX"/>
+        </w:rPr>
+        <w:t xml:space="preserve">ver </w:t>
       </w:r>
       <w:r>
         <w:rPr>
           <w:rFonts w:ascii="Arial" w:hAnsi="Arial" w:cs="Arial"/>
-          <w:lang w:val="es-MX"/>
-        </w:rPr>
-        <w:t>Lutkepohl</w:t>
+          <w:highlight w:val="yellow"/>
+          <w:lang w:val="es-MX"/>
+        </w:rPr>
+        <w:t>Lutkepohl 2006</w:t>
       </w:r>
       <w:r>
         <w:rPr>
           <w:rFonts w:ascii="Arial" w:hAnsi="Arial" w:cs="Arial"/>
           <w:lang w:val="es-MX"/>
         </w:rPr>
-        <w:t xml:space="preserve"> 2006)</w:t>
+        <w:t>)</w:t>
       </w:r>
       <w:r>
         <w:rPr>
@@ -20430,8 +20487,8 @@
           </w:rPr>
           <m:t>=</m:t>
         </m:r>
-        <w:commentRangeStart w:id="3"/>
-        <w:commentRangeEnd w:id="3"/>
+        <w:commentRangeStart w:id="5"/>
+        <w:commentRangeEnd w:id="5"/>
         <m:r>
           <m:rPr>
             <m:sty m:val="p"/>
@@ -20440,7 +20497,7 @@
             <w:rStyle w:val="CommentReference"/>
             <w:rFonts w:ascii="Times New Roman" w:eastAsia="Times New Roman" w:hAnsi="Times New Roman" w:cs="Times New Roman"/>
           </w:rPr>
-          <w:commentReference w:id="3"/>
+          <w:commentReference w:id="5"/>
         </m:r>
         <m:r>
           <w:rPr>
@@ -21421,10 +21478,10 @@
           <w:position w:val="-68"/>
         </w:rPr>
         <w:object w:dxaOrig="1760" w:dyaOrig="1540" w14:anchorId="08E4ED03">
-          <v:shape id="_x0000_i1028" type="#_x0000_t75" style="width:87.5pt;height:77pt" o:ole="">
+          <v:shape id="_x0000_i1028" type="#_x0000_t75" style="width:87.35pt;height:77pt" o:ole="">
             <v:imagedata r:id="rId15" o:title=""/>
           </v:shape>
-          <o:OLEObject Type="Embed" ProgID="Equation.3" ShapeID="_x0000_i1028" DrawAspect="Content" ObjectID="_1611950393" r:id="rId16"/>
+          <o:OLEObject Type="Embed" ProgID="Equation.3" ShapeID="_x0000_i1028" DrawAspect="Content" ObjectID="_1612638503" r:id="rId16"/>
         </w:object>
       </w:r>
       <w:r>
@@ -21479,10 +21536,10 @@
           <w:position w:val="-68"/>
         </w:rPr>
         <w:object w:dxaOrig="1719" w:dyaOrig="1540" w14:anchorId="51653DC4">
-          <v:shape id="_x0000_i1029" type="#_x0000_t75" style="width:86pt;height:77pt" o:ole="">
+          <v:shape id="_x0000_i1029" type="#_x0000_t75" style="width:85.9pt;height:77pt" o:ole="">
             <v:imagedata r:id="rId17" o:title=""/>
           </v:shape>
-          <o:OLEObject Type="Embed" ProgID="Equation.3" ShapeID="_x0000_i1029" DrawAspect="Content" ObjectID="_1611950394" r:id="rId18"/>
+          <o:OLEObject Type="Embed" ProgID="Equation.3" ShapeID="_x0000_i1029" DrawAspect="Content" ObjectID="_1612638504" r:id="rId18"/>
         </w:object>
       </w:r>
       <w:r>
@@ -21584,10 +21641,10 @@
           <w:position w:val="-86"/>
         </w:rPr>
         <w:object w:dxaOrig="1719" w:dyaOrig="1840" w14:anchorId="33FF7274">
-          <v:shape id="_x0000_i1030" type="#_x0000_t75" style="width:86pt;height:92.5pt" o:ole="">
+          <v:shape id="_x0000_i1030" type="#_x0000_t75" style="width:85.9pt;height:92.3pt" o:ole="">
             <v:imagedata r:id="rId19" o:title=""/>
           </v:shape>
-          <o:OLEObject Type="Embed" ProgID="Equation.3" ShapeID="_x0000_i1030" DrawAspect="Content" ObjectID="_1611950395" r:id="rId20"/>
+          <o:OLEObject Type="Embed" ProgID="Equation.3" ShapeID="_x0000_i1030" DrawAspect="Content" ObjectID="_1612638505" r:id="rId20"/>
         </w:object>
       </w:r>
       <w:r>
@@ -21615,10 +21672,10 @@
           <w:position w:val="-84"/>
         </w:rPr>
         <w:object w:dxaOrig="3300" w:dyaOrig="1800" w14:anchorId="69D69558">
-          <v:shape id="_x0000_i1031" type="#_x0000_t75" style="width:165pt;height:90pt" o:ole="">
+          <v:shape id="_x0000_i1031" type="#_x0000_t75" style="width:165.05pt;height:90.2pt" o:ole="">
             <v:imagedata r:id="rId21" o:title=""/>
           </v:shape>
-          <o:OLEObject Type="Embed" ProgID="Equation.3" ShapeID="_x0000_i1031" DrawAspect="Content" ObjectID="_1611950396" r:id="rId22"/>
+          <o:OLEObject Type="Embed" ProgID="Equation.3" ShapeID="_x0000_i1031" DrawAspect="Content" ObjectID="_1612638506" r:id="rId22"/>
         </w:object>
       </w:r>
     </w:p>
@@ -21861,9 +21918,17 @@
       <w:r>
         <w:rPr>
           <w:rFonts w:ascii="Arial" w:hAnsi="Arial" w:cs="Arial"/>
-          <w:lang w:val="es-MX"/>
-        </w:rPr>
-        <w:t xml:space="preserve">Claro está, en este trabajo no abordaremos tal discusión, sino que se mostraremos las propiedades empíricas del modelo desarrollado en términos del error de predicción fuera de muestra. </w:t>
+          <w:highlight w:val="yellow"/>
+          <w:lang w:val="es-MX"/>
+        </w:rPr>
+        <w:t>Claro está, en este trabajo no abordaremos tal discusión, sino que se mostraremos las propiedades empíricas del modelo desarrollado en términos del error de predicción fuera de muestra.</w:t>
+      </w:r>
+      <w:r>
+        <w:rPr>
+          <w:rFonts w:ascii="Arial" w:hAnsi="Arial" w:cs="Arial"/>
+          <w:lang w:val="es-MX"/>
+        </w:rPr>
+        <w:t xml:space="preserve"> </w:t>
       </w:r>
     </w:p>
     <w:p>
@@ -22000,17 +22065,16 @@
           <w:rFonts w:ascii="Arial" w:hAnsi="Arial" w:cs="Arial"/>
           <w:lang w:val="es-MX"/>
         </w:rPr>
-        <w:t>: Indicador Global de la Actividad Económica</w:t>
-      </w:r>
-    </w:p>
-    <w:p>
-      <w:pPr>
-        <w:pStyle w:val="NoSpacing"/>
+        <w:t xml:space="preserve">: </w:t>
+      </w:r>
+      <w:r>
         <w:rPr>
           <w:rFonts w:ascii="Arial" w:hAnsi="Arial" w:cs="Arial"/>
-          <w:lang w:val="es-MX"/>
-        </w:rPr>
-      </w:pPr>
+          <w:highlight w:val="yellow"/>
+          <w:lang w:val="es-MX"/>
+        </w:rPr>
+        <w:t>Indicador Global de la Actividad Económica</w:t>
+      </w:r>
     </w:p>
     <w:p>
       <w:pPr>
@@ -22020,12 +22084,36 @@
           <w:lang w:val="es-MX"/>
         </w:rPr>
       </w:pPr>
-      <w:r>
+    </w:p>
+    <w:p>
+      <w:pPr>
+        <w:pStyle w:val="NoSpacing"/>
         <w:rPr>
           <w:rFonts w:ascii="Arial" w:hAnsi="Arial" w:cs="Arial"/>
           <w:lang w:val="es-MX"/>
         </w:rPr>
-        <w:t xml:space="preserve">La idea fundamental es relacionar empíricamente la variable de precios, que a su vez es una función de la tasa de inflación (inflación mensual, inflación interanual, acumulada, etc.) con el resto de las variables permitiendo las relaciones multivariadas existentes, generando así un </w:t>
+      </w:pPr>
+      <w:r>
+        <w:rPr>
+          <w:rFonts w:ascii="Arial" w:hAnsi="Arial" w:cs="Arial"/>
+          <w:lang w:val="es-MX"/>
+        </w:rPr>
+        <w:t xml:space="preserve">La idea fundamental es relacionar empíricamente la variable de precios, que a su vez es una función de la tasa de inflación (inflación mensual, inflación interanual, acumulada, etc.) con el resto de las variables permitiendo las </w:t>
+      </w:r>
+      <w:r>
+        <w:rPr>
+          <w:rFonts w:ascii="Arial" w:hAnsi="Arial" w:cs="Arial"/>
+          <w:highlight w:val="yellow"/>
+          <w:lang w:val="es-MX"/>
+        </w:rPr>
+        <w:t>relaciones multivariadas existentes</w:t>
+      </w:r>
+      <w:r>
+        <w:rPr>
+          <w:rFonts w:ascii="Arial" w:hAnsi="Arial" w:cs="Arial"/>
+          <w:lang w:val="es-MX"/>
+        </w:rPr>
+        <w:t xml:space="preserve">, generando así un </w:t>
       </w:r>
       <m:oMath>
         <m:r>
@@ -22418,7 +22506,7 @@
         </w:rPr>
         <w:t xml:space="preserve"> </w:t>
       </w:r>
-      <w:commentRangeStart w:id="4"/>
+      <w:commentRangeStart w:id="6"/>
       <m:oMath>
         <m:r>
           <w:rPr>
@@ -22435,7 +22523,7 @@
           </w:rPr>
           <m:t>3696</m:t>
         </m:r>
-        <w:commentRangeEnd w:id="4"/>
+        <w:commentRangeEnd w:id="6"/>
         <m:r>
           <m:rPr>
             <m:sty m:val="p"/>
@@ -22444,7 +22532,7 @@
             <w:rStyle w:val="CommentReference"/>
             <w:rFonts w:ascii="Times New Roman" w:eastAsia="Times New Roman" w:hAnsi="Times New Roman" w:cs="Times New Roman"/>
           </w:rPr>
-          <w:commentReference w:id="4"/>
+          <w:commentReference w:id="6"/>
         </m:r>
       </m:oMath>
       <w:r>
@@ -25344,7 +25432,51 @@
           <w:rFonts w:ascii="Arial" w:hAnsi="Arial" w:cs="Arial"/>
           <w:lang w:val="es-MX"/>
         </w:rPr>
-        <w:t xml:space="preserve">por el crecimiento monetario, exceso de demanda y la reducción del costo del dinero. No obstante existe un debate teórico en relación a la especificación que analiza la inflación desde una perspectiva monetaria, los resultados son coherentes y se expresará que tal relación, dada por la estructura de rezagos, es apropiada desde una perspectiva estadística como econométrica. </w:t>
+        <w:t xml:space="preserve">por el crecimiento monetario, exceso de demanda y la reducción del costo del dinero. No </w:t>
+      </w:r>
+      <w:proofErr w:type="gramStart"/>
+      <w:r>
+        <w:rPr>
+          <w:rFonts w:ascii="Arial" w:hAnsi="Arial" w:cs="Arial"/>
+          <w:lang w:val="es-MX"/>
+        </w:rPr>
+        <w:t>obstante</w:t>
+      </w:r>
+      <w:proofErr w:type="gramEnd"/>
+      <w:r>
+        <w:rPr>
+          <w:rFonts w:ascii="Arial" w:hAnsi="Arial" w:cs="Arial"/>
+          <w:lang w:val="es-MX"/>
+        </w:rPr>
+        <w:t xml:space="preserve"> existe un debate teórico en relación a la especificación que analiza la inflación desde una perspectiva </w:t>
+      </w:r>
+      <w:commentRangeStart w:id="7"/>
+      <w:r>
+        <w:rPr>
+          <w:rFonts w:ascii="Arial" w:hAnsi="Arial" w:cs="Arial"/>
+          <w:color w:val="7030A0"/>
+          <w:highlight w:val="yellow"/>
+          <w:lang w:val="es-MX"/>
+        </w:rPr>
+        <w:t>monetaria</w:t>
+      </w:r>
+      <w:commentRangeEnd w:id="7"/>
+      <w:r>
+        <w:rPr>
+          <w:rStyle w:val="CommentReference"/>
+          <w:rFonts w:ascii="Times New Roman" w:eastAsia="Times New Roman" w:hAnsi="Times New Roman" w:cs="Times New Roman"/>
+          <w:highlight w:val="yellow"/>
+        </w:rPr>
+        <w:commentReference w:id="7"/>
+      </w:r>
+      <w:bookmarkStart w:id="8" w:name="_GoBack"/>
+      <w:bookmarkEnd w:id="8"/>
+      <w:r>
+        <w:rPr>
+          <w:rFonts w:ascii="Arial" w:hAnsi="Arial" w:cs="Arial"/>
+          <w:lang w:val="es-MX"/>
+        </w:rPr>
+        <w:t xml:space="preserve">, los resultados son coherentes y se expresará que tal relación, dada por la estructura de rezagos, es apropiada desde una perspectiva estadística como econométrica. </w:t>
       </w:r>
     </w:p>
     <w:p>
@@ -28418,8 +28550,6 @@
         </w:rPr>
         <w:t>cointegración</w:t>
       </w:r>
-      <w:bookmarkStart w:id="5" w:name="_GoBack"/>
-      <w:bookmarkEnd w:id="5"/>
       <w:r>
         <w:rPr>
           <w:rFonts w:ascii="Arial" w:eastAsiaTheme="minorEastAsia" w:hAnsi="Arial" w:cs="Arial"/>
@@ -28545,7 +28675,7 @@
       </w:r>
     </w:p>
   </w:comment>
-  <w:comment w:id="3" w:author="Fou ." w:date="2019-02-17T21:46:00Z" w:initials="F.">
+  <w:comment w:id="3" w:author="Fou ." w:date="2019-02-25T14:33:00Z" w:initials="F.">
     <w:p>
       <w:pPr>
         <w:pStyle w:val="CommentText"/>
@@ -28556,6 +28686,76 @@
         </w:rPr>
         <w:annotationRef/>
       </w:r>
+      <w:proofErr w:type="spellStart"/>
+      <w:r>
+        <w:t>Buscar</w:t>
+      </w:r>
+      <w:proofErr w:type="spellEnd"/>
+      <w:r>
+        <w:t xml:space="preserve"> </w:t>
+      </w:r>
+      <w:proofErr w:type="spellStart"/>
+      <w:r>
+        <w:t>referencias</w:t>
+      </w:r>
+      <w:proofErr w:type="spellEnd"/>
+      <w:r>
+        <w:t xml:space="preserve"> de </w:t>
+      </w:r>
+      <w:proofErr w:type="spellStart"/>
+      <w:r>
+        <w:t>esto</w:t>
+      </w:r>
+      <w:proofErr w:type="spellEnd"/>
+    </w:p>
+    <w:p>
+      <w:pPr>
+        <w:pStyle w:val="CommentText"/>
+      </w:pPr>
+    </w:p>
+  </w:comment>
+  <w:comment w:id="4" w:author="Fou ." w:date="2019-02-25T14:34:00Z" w:initials="F.">
+    <w:p>
+      <w:pPr>
+        <w:pStyle w:val="CommentText"/>
+      </w:pPr>
+      <w:r>
+        <w:rPr>
+          <w:rStyle w:val="CommentReference"/>
+        </w:rPr>
+        <w:annotationRef/>
+      </w:r>
+      <w:proofErr w:type="spellStart"/>
+      <w:r>
+        <w:t>Poner</w:t>
+      </w:r>
+      <w:proofErr w:type="spellEnd"/>
+      <w:r>
+        <w:t xml:space="preserve"> </w:t>
+      </w:r>
+      <w:proofErr w:type="spellStart"/>
+      <w:r>
+        <w:t>gorritos</w:t>
+      </w:r>
+      <w:proofErr w:type="spellEnd"/>
+    </w:p>
+    <w:p>
+      <w:pPr>
+        <w:pStyle w:val="CommentText"/>
+      </w:pPr>
+    </w:p>
+  </w:comment>
+  <w:comment w:id="5" w:author="Fou ." w:date="2019-02-17T21:46:00Z" w:initials="F.">
+    <w:p>
+      <w:pPr>
+        <w:pStyle w:val="CommentText"/>
+      </w:pPr>
+      <w:r>
+        <w:rPr>
+          <w:rStyle w:val="CommentReference"/>
+        </w:rPr>
+        <w:annotationRef/>
+      </w:r>
       <w:r>
         <w:t xml:space="preserve">O una </w:t>
       </w:r>
@@ -28574,7 +28774,7 @@
       <w:proofErr w:type="spellEnd"/>
     </w:p>
   </w:comment>
-  <w:comment w:id="4" w:author="Fou ." w:date="2019-02-17T21:58:00Z" w:initials="F.">
+  <w:comment w:id="6" w:author="Fou ." w:date="2019-02-17T21:58:00Z" w:initials="F.">
     <w:p>
       <w:pPr>
         <w:pStyle w:val="CommentText"/>
@@ -28601,6 +28801,40 @@
       <w:pPr>
         <w:pStyle w:val="CommentText"/>
       </w:pPr>
+    </w:p>
+  </w:comment>
+  <w:comment w:id="7" w:author="Fou ." w:date="2019-02-25T22:20:00Z" w:initials="F.">
+    <w:p>
+      <w:pPr>
+        <w:pStyle w:val="CommentText"/>
+      </w:pPr>
+      <w:r>
+        <w:rPr>
+          <w:rStyle w:val="CommentReference"/>
+        </w:rPr>
+        <w:annotationRef/>
+      </w:r>
+      <w:proofErr w:type="spellStart"/>
+      <w:r>
+        <w:t>Estaria</w:t>
+      </w:r>
+      <w:proofErr w:type="spellEnd"/>
+      <w:r>
+        <w:t xml:space="preserve"> coquet over los paper que </w:t>
+      </w:r>
+      <w:proofErr w:type="spellStart"/>
+      <w:r>
+        <w:t>discuten</w:t>
+      </w:r>
+      <w:proofErr w:type="spellEnd"/>
+      <w:r>
+        <w:t xml:space="preserve"> </w:t>
+      </w:r>
+      <w:proofErr w:type="spellStart"/>
+      <w:r>
+        <w:t>eso</w:t>
+      </w:r>
+      <w:proofErr w:type="spellEnd"/>
     </w:p>
   </w:comment>
 </w:comments>
@@ -28611,8 +28845,11 @@
   <w15:commentEx w15:paraId="386D5D9A" w15:done="0"/>
   <w15:commentEx w15:paraId="56ACA733" w15:paraIdParent="386D5D9A" w15:done="0"/>
   <w15:commentEx w15:paraId="033C765B" w15:done="0"/>
+  <w15:commentEx w15:paraId="6F14CFBC" w15:done="0"/>
+  <w15:commentEx w15:paraId="3660331B" w15:done="0"/>
   <w15:commentEx w15:paraId="34873971" w15:done="0"/>
   <w15:commentEx w15:paraId="55E97962" w15:done="0"/>
+  <w15:commentEx w15:paraId="2610EC2C" w15:done="0"/>
 </w15:commentsEx>
 </file>
 
@@ -28621,8 +28858,11 @@
   <w16cid:commentId w16cid:paraId="386D5D9A" w16cid:durableId="2014485D"/>
   <w16cid:commentId w16cid:paraId="56ACA733" w16cid:durableId="2014486B"/>
   <w16cid:commentId w16cid:paraId="033C765B" w16cid:durableId="201448DF"/>
+  <w16cid:commentId w16cid:paraId="6F14CFBC" w16cid:durableId="201E7B53"/>
+  <w16cid:commentId w16cid:paraId="3660331B" w16cid:durableId="201E7B91"/>
   <w16cid:commentId w16cid:paraId="34873971" w16cid:durableId="201454A8"/>
   <w16cid:commentId w16cid:paraId="55E97962" w16cid:durableId="2014578A"/>
+  <w16cid:commentId w16cid:paraId="2610EC2C" w16cid:durableId="201EE89F"/>
 </w16cid:commentsIds>
 </file>
 
@@ -29873,7 +30113,7 @@
     <w:lsdException w:name="Table Web 2" w:semiHidden="1" w:unhideWhenUsed="1"/>
     <w:lsdException w:name="Table Web 3" w:semiHidden="1" w:unhideWhenUsed="1"/>
     <w:lsdException w:name="Balloon Text" w:semiHidden="1" w:unhideWhenUsed="1"/>
-    <w:lsdException w:name="Table Grid" w:semiHidden="1" w:uiPriority="59" w:unhideWhenUsed="1"/>
+    <w:lsdException w:name="Table Grid" w:uiPriority="59"/>
     <w:lsdException w:name="Table Theme" w:semiHidden="1" w:unhideWhenUsed="1"/>
     <w:lsdException w:name="Placeholder Text" w:semiHidden="1"/>
     <w:lsdException w:name="No Spacing" w:uiPriority="1" w:qFormat="1"/>
@@ -30582,7 +30822,7 @@
 </file>
 
 <file path=customXml/itemProps1.xml><?xml version="1.0" encoding="utf-8"?>
-<ds:datastoreItem xmlns:ds="http://schemas.openxmlformats.org/officeDocument/2006/customXml" ds:itemID="{F9D5585C-0E32-4BFB-81B7-4A068093D904}">
+<ds:datastoreItem xmlns:ds="http://schemas.openxmlformats.org/officeDocument/2006/customXml" ds:itemID="{24FC5A98-8DDB-4FDD-AF73-B2D1B072B119}">
   <ds:schemaRefs>
     <ds:schemaRef ds:uri="http://schemas.openxmlformats.org/officeDocument/2006/bibliography"/>
   </ds:schemaRefs>

</xml_diff>